<commit_message>
update resume fix tooltips
</commit_message>
<xml_diff>
--- a/Matthew_Kuzminski.docx
+++ b/Matthew_Kuzminski.docx
@@ -13630,7 +13630,49 @@
           <w:shd w:fill="auto" w:val="clear"/>
           <w:vertAlign w:val="baseline"/>
         </w:rPr>
-        <w:t xml:space="preserve">I’m an avid reader especially of fiction and I track all my reading at </w:t>
+        <w:t xml:space="preserve">I’m an avid reader especially of fiction and I track all </w:t>
+      </w:r>
+      <w:r>
+        <w:rPr>
+          <w:rFonts w:eastAsia="Arial" w:cs="Arial" w:ascii="Arial" w:hAnsi="Arial"/>
+          <w:b w:val="false"/>
+          <w:bCs w:val="false"/>
+          <w:i w:val="false"/>
+          <w:caps w:val="false"/>
+          <w:smallCaps w:val="false"/>
+          <w:strike w:val="false"/>
+          <w:dstrike w:val="false"/>
+          <w:color w:val="000000"/>
+          <w:position w:val="0"/>
+          <w:sz w:val="12"/>
+          <w:sz w:val="12"/>
+          <w:szCs w:val="12"/>
+          <w:u w:val="none"/>
+          <w:shd w:fill="auto" w:val="clear"/>
+          <w:vertAlign w:val="baseline"/>
+        </w:rPr>
+        <w:t xml:space="preserve">of </w:t>
+      </w:r>
+      <w:r>
+        <w:rPr>
+          <w:rFonts w:eastAsia="Arial" w:cs="Arial" w:ascii="Arial" w:hAnsi="Arial"/>
+          <w:b w:val="false"/>
+          <w:bCs w:val="false"/>
+          <w:i w:val="false"/>
+          <w:caps w:val="false"/>
+          <w:smallCaps w:val="false"/>
+          <w:strike w:val="false"/>
+          <w:dstrike w:val="false"/>
+          <w:color w:val="000000"/>
+          <w:position w:val="0"/>
+          <w:sz w:val="12"/>
+          <w:sz w:val="12"/>
+          <w:szCs w:val="12"/>
+          <w:u w:val="none"/>
+          <w:shd w:fill="auto" w:val="clear"/>
+          <w:vertAlign w:val="baseline"/>
+        </w:rPr>
+        <w:t xml:space="preserve">my reading at </w:t>
       </w:r>
       <w:hyperlink r:id="rId15">
         <w:r>

</xml_diff>

<commit_message>
update resume add udemy
</commit_message>
<xml_diff>
--- a/Matthew_Kuzminski.docx
+++ b/Matthew_Kuzminski.docx
@@ -48,122 +48,9 @@
           <w:shd w:fill="auto" w:val="clear"/>
           <w:vertAlign w:val="baseline"/>
         </w:rPr>
-        <w:t>M</w:t>
-      </w:r>
-      <w:r>
-        <w:rPr>
-          <w:rFonts w:eastAsia="Arial" w:cs="Arial" w:ascii="Arial" w:hAnsi="Arial"/>
-          <w:i w:val="false"/>
-          <w:caps w:val="false"/>
-          <w:smallCaps w:val="false"/>
-          <w:strike w:val="false"/>
-          <w:dstrike w:val="false"/>
-          <w:color w:val="000000"/>
-          <w:position w:val="0"/>
-          <w:sz w:val="12"/>
-          <w:sz w:val="12"/>
-          <w:szCs w:val="12"/>
-          <w:u w:val="none"/>
-          <w:shd w:fill="auto" w:val="clear"/>
-          <w:vertAlign w:val="baseline"/>
-        </w:rPr>
-        <w:t>XXXXXXXXXXXX</w:t>
-      </w:r>
-      <w:r>
-        <w:rPr>
-          <w:rFonts w:eastAsia="Arial" w:cs="Arial" w:ascii="Arial" w:hAnsi="Arial"/>
-          <w:i w:val="false"/>
-          <w:caps w:val="false"/>
-          <w:smallCaps w:val="false"/>
-          <w:strike w:val="false"/>
-          <w:dstrike w:val="false"/>
-          <w:color w:val="000000"/>
-          <w:position w:val="0"/>
-          <w:sz w:val="12"/>
-          <w:sz w:val="12"/>
-          <w:szCs w:val="12"/>
-          <w:u w:val="none"/>
-          <w:shd w:fill="auto" w:val="clear"/>
-          <w:vertAlign w:val="baseline"/>
-        </w:rPr>
-        <w:t>@GMAIL.COM</w:t>
+        <w:t>MXXXXXXXXXXXX@GMAIL.COM</w:t>
         <w:br/>
-        <w:t xml:space="preserve">(416) </w:t>
-      </w:r>
-      <w:r>
-        <w:rPr>
-          <w:rFonts w:eastAsia="Arial" w:cs="Arial" w:ascii="Arial" w:hAnsi="Arial"/>
-          <w:i w:val="false"/>
-          <w:caps w:val="false"/>
-          <w:smallCaps w:val="false"/>
-          <w:strike w:val="false"/>
-          <w:dstrike w:val="false"/>
-          <w:color w:val="000000"/>
-          <w:position w:val="0"/>
-          <w:sz w:val="12"/>
-          <w:sz w:val="12"/>
-          <w:szCs w:val="12"/>
-          <w:u w:val="none"/>
-          <w:shd w:fill="auto" w:val="clear"/>
-          <w:vertAlign w:val="baseline"/>
-        </w:rPr>
-        <w:t>XXX</w:t>
-      </w:r>
-      <w:r>
-        <w:rPr>
-          <w:rFonts w:eastAsia="Arial" w:cs="Arial" w:ascii="Arial" w:hAnsi="Arial"/>
-          <w:i w:val="false"/>
-          <w:caps w:val="false"/>
-          <w:smallCaps w:val="false"/>
-          <w:strike w:val="false"/>
-          <w:dstrike w:val="false"/>
-          <w:color w:val="000000"/>
-          <w:position w:val="0"/>
-          <w:sz w:val="12"/>
-          <w:sz w:val="12"/>
-          <w:szCs w:val="12"/>
-          <w:u w:val="none"/>
-          <w:shd w:fill="auto" w:val="clear"/>
-          <w:vertAlign w:val="baseline"/>
-        </w:rPr>
-        <w:t>-</w:t>
-      </w:r>
-      <w:r>
-        <w:rPr>
-          <w:rFonts w:eastAsia="Arial" w:cs="Arial" w:ascii="Arial" w:hAnsi="Arial"/>
-          <w:i w:val="false"/>
-          <w:caps w:val="false"/>
-          <w:smallCaps w:val="false"/>
-          <w:strike w:val="false"/>
-          <w:dstrike w:val="false"/>
-          <w:color w:val="000000"/>
-          <w:position w:val="0"/>
-          <w:sz w:val="12"/>
-          <w:sz w:val="12"/>
-          <w:szCs w:val="12"/>
-          <w:u w:val="none"/>
-          <w:shd w:fill="auto" w:val="clear"/>
-          <w:vertAlign w:val="baseline"/>
-        </w:rPr>
-        <w:t>XXXX</w:t>
-      </w:r>
-      <w:r>
-        <w:rPr>
-          <w:rFonts w:eastAsia="Arial" w:cs="Arial" w:ascii="Arial" w:hAnsi="Arial"/>
-          <w:i w:val="false"/>
-          <w:caps w:val="false"/>
-          <w:smallCaps w:val="false"/>
-          <w:strike w:val="false"/>
-          <w:dstrike w:val="false"/>
-          <w:color w:val="000000"/>
-          <w:position w:val="0"/>
-          <w:sz w:val="12"/>
-          <w:sz w:val="12"/>
-          <w:szCs w:val="12"/>
-          <w:u w:val="none"/>
-          <w:shd w:fill="auto" w:val="clear"/>
-          <w:vertAlign w:val="baseline"/>
-        </w:rPr>
+        <w:t>(416) XXX-XXXX</w:t>
         <w:br/>
         <w:t>TORONTO, ONTARIO</w:t>
       </w:r>
@@ -898,55 +785,6 @@
       <w:r>
         <w:rPr>
           <w:rFonts w:eastAsia="Arial" w:cs="Arial" w:ascii="Arial" w:hAnsi="Arial"/>
-          <w:b/>
-          <w:bCs/>
-          <w:i w:val="false"/>
-          <w:caps w:val="false"/>
-          <w:smallCaps w:val="false"/>
-          <w:strike w:val="false"/>
-          <w:dstrike w:val="false"/>
-          <w:color w:val="418AC9"/>
-          <w:position w:val="0"/>
-          <w:sz w:val="16"/>
-          <w:sz w:val="16"/>
-          <w:szCs w:val="16"/>
-          <w:u w:val="none"/>
-          <w:shd w:fill="auto" w:val="clear"/>
-          <w:vertAlign w:val="baseline"/>
-        </w:rPr>
-        <w:t>Google Cloud Certification</w:t>
-      </w:r>
-    </w:p>
-    <w:p>
-      <w:pPr>
-        <w:pStyle w:val="Normal1"/>
-        <w:widowControl/>
-        <w:shd w:val="clear" w:fill="auto"/>
-        <w:spacing w:lineRule="auto" w:line="276" w:before="0" w:after="140"/>
-        <w:ind w:hanging="0" w:left="0" w:right="0"/>
-        <w:jc w:val="left"/>
-        <w:rPr>
-          <w:rFonts w:ascii="Arial" w:hAnsi="Arial" w:eastAsia="Arial" w:cs="Arial"/>
-          <w:b/>
-          <w:i w:val="false"/>
-          <w:i w:val="false"/>
-          <w:caps w:val="false"/>
-          <w:smallCaps w:val="false"/>
-          <w:strike w:val="false"/>
-          <w:dstrike w:val="false"/>
-          <w:color w:val="000000"/>
-          <w:position w:val="0"/>
-          <w:sz w:val="24"/>
-          <w:sz w:val="24"/>
-          <w:szCs w:val="24"/>
-          <w:u w:val="none"/>
-          <w:shd w:fill="auto" w:val="clear"/>
-          <w:vertAlign w:val="baseline"/>
-        </w:rPr>
-      </w:pPr>
-      <w:r>
-        <w:rPr>
-          <w:rFonts w:eastAsia="Arial" w:cs="Arial" w:ascii="Arial" w:hAnsi="Arial"/>
           <w:b w:val="false"/>
           <w:bCs w:val="false"/>
           <w:i w:val="false"/>
@@ -964,7 +802,49 @@
           <w:vertAlign w:val="baseline"/>
         </w:rPr>
         <w:tab/>
-        <w:t xml:space="preserve">* Professional Cloud Developer — </w:t>
+        <w:t xml:space="preserve">* </w:t>
+      </w:r>
+      <w:r>
+        <w:rPr>
+          <w:rFonts w:eastAsia="Arial" w:cs="Arial" w:ascii="Arial" w:hAnsi="Arial"/>
+          <w:b w:val="false"/>
+          <w:bCs w:val="false"/>
+          <w:i w:val="false"/>
+          <w:caps w:val="false"/>
+          <w:smallCaps w:val="false"/>
+          <w:strike w:val="false"/>
+          <w:dstrike w:val="false"/>
+          <w:color w:val="000000"/>
+          <w:position w:val="0"/>
+          <w:sz w:val="12"/>
+          <w:sz w:val="12"/>
+          <w:szCs w:val="12"/>
+          <w:u w:val="none"/>
+          <w:shd w:fill="auto" w:val="clear"/>
+          <w:vertAlign w:val="baseline"/>
+        </w:rPr>
+        <w:t xml:space="preserve">Google Cloud </w:t>
+      </w:r>
+      <w:r>
+        <w:rPr>
+          <w:rFonts w:eastAsia="Arial" w:cs="Arial" w:ascii="Arial" w:hAnsi="Arial"/>
+          <w:b w:val="false"/>
+          <w:bCs w:val="false"/>
+          <w:i w:val="false"/>
+          <w:caps w:val="false"/>
+          <w:smallCaps w:val="false"/>
+          <w:strike w:val="false"/>
+          <w:dstrike w:val="false"/>
+          <w:color w:val="000000"/>
+          <w:position w:val="0"/>
+          <w:sz w:val="12"/>
+          <w:sz w:val="12"/>
+          <w:szCs w:val="12"/>
+          <w:u w:val="none"/>
+          <w:shd w:fill="auto" w:val="clear"/>
+          <w:vertAlign w:val="baseline"/>
+        </w:rPr>
+        <w:t xml:space="preserve">Professional Cloud Developer — </w:t>
       </w:r>
       <w:r>
         <w:rPr>
@@ -1010,7 +890,75 @@
           <w:shd w:fill="auto" w:val="clear"/>
           <w:vertAlign w:val="baseline"/>
         </w:rPr>
-        <w:t>* Professional Cloud DevOps Engineer — In progress</w:t>
+        <w:t xml:space="preserve">* </w:t>
+      </w:r>
+      <w:r>
+        <w:rPr>
+          <w:rStyle w:val="Hyperlink"/>
+          <w:rFonts w:eastAsia="Arial" w:cs="Arial" w:ascii="Arial" w:hAnsi="Arial"/>
+          <w:b w:val="false"/>
+          <w:bCs w:val="false"/>
+          <w:i w:val="false"/>
+          <w:caps w:val="false"/>
+          <w:smallCaps w:val="false"/>
+          <w:strike w:val="false"/>
+          <w:dstrike w:val="false"/>
+          <w:color w:val="000000"/>
+          <w:position w:val="0"/>
+          <w:sz w:val="12"/>
+          <w:sz w:val="12"/>
+          <w:szCs w:val="12"/>
+          <w:u w:val="none"/>
+          <w:shd w:fill="auto" w:val="clear"/>
+          <w:vertAlign w:val="baseline"/>
+        </w:rPr>
+        <w:t xml:space="preserve">Google Cloud </w:t>
+      </w:r>
+      <w:r>
+        <w:rPr>
+          <w:rStyle w:val="Hyperlink"/>
+          <w:rFonts w:eastAsia="Arial" w:cs="Arial" w:ascii="Arial" w:hAnsi="Arial"/>
+          <w:b w:val="false"/>
+          <w:bCs w:val="false"/>
+          <w:i w:val="false"/>
+          <w:caps w:val="false"/>
+          <w:smallCaps w:val="false"/>
+          <w:strike w:val="false"/>
+          <w:dstrike w:val="false"/>
+          <w:color w:val="000000"/>
+          <w:position w:val="0"/>
+          <w:sz w:val="12"/>
+          <w:sz w:val="12"/>
+          <w:szCs w:val="12"/>
+          <w:u w:val="none"/>
+          <w:shd w:fill="auto" w:val="clear"/>
+          <w:vertAlign w:val="baseline"/>
+        </w:rPr>
+        <w:t>Professional Cloud DevOps Engineer — In progress</w:t>
+      </w:r>
+      <w:r>
+        <w:rPr>
+          <w:rStyle w:val="Hyperlink"/>
+          <w:rFonts w:eastAsia="Arial" w:cs="Arial" w:ascii="Arial" w:hAnsi="Arial"/>
+          <w:b w:val="false"/>
+          <w:bCs w:val="false"/>
+          <w:i w:val="false"/>
+          <w:caps w:val="false"/>
+          <w:smallCaps w:val="false"/>
+          <w:strike w:val="false"/>
+          <w:dstrike w:val="false"/>
+          <w:color w:val="000000"/>
+          <w:position w:val="0"/>
+          <w:sz w:val="12"/>
+          <w:sz w:val="12"/>
+          <w:szCs w:val="12"/>
+          <w:u w:val="none"/>
+          <w:shd w:fill="auto" w:val="clear"/>
+          <w:vertAlign w:val="baseline"/>
+        </w:rPr>
+        <w:br/>
+        <w:tab/>
+        <w:t>* Certified Kubernetes Administrator — In progress</w:t>
       </w:r>
     </w:p>
     <w:p>
@@ -13636,38 +13584,7 @@
         </w:rPr>
         <w:t>Chief Architect &amp; CEO at Translucent Computing Inc</w:t>
         <w:br/>
-        <w:t xml:space="preserve">+1 (416) </w:t>
-      </w:r>
-      <w:r>
-        <w:rPr>
-          <w:rFonts w:eastAsia="Arial" w:cs="Arial" w:ascii="Arial" w:hAnsi="Arial"/>
-          <w:sz w:val="12"/>
-          <w:szCs w:val="12"/>
-        </w:rPr>
-        <w:t>XXX</w:t>
-      </w:r>
-      <w:r>
-        <w:rPr>
-          <w:rFonts w:eastAsia="Arial" w:cs="Arial" w:ascii="Arial" w:hAnsi="Arial"/>
-          <w:sz w:val="12"/>
-          <w:szCs w:val="12"/>
-        </w:rPr>
-        <w:t>-</w:t>
-      </w:r>
-      <w:r>
-        <w:rPr>
-          <w:rFonts w:eastAsia="Arial" w:cs="Arial" w:ascii="Arial" w:hAnsi="Arial"/>
-          <w:sz w:val="12"/>
-          <w:szCs w:val="12"/>
-        </w:rPr>
-        <w:t>XXXX</w:t>
-      </w:r>
-      <w:r>
-        <w:rPr>
-          <w:rFonts w:eastAsia="Arial" w:cs="Arial" w:ascii="Arial" w:hAnsi="Arial"/>
-          <w:sz w:val="12"/>
-          <w:szCs w:val="12"/>
-        </w:rPr>
+        <w:t>+1 (416) XXX-XXXX</w:t>
         <w:br/>
         <w:br/>
       </w:r>
@@ -13698,38 +13615,7 @@
         </w:rPr>
         <w:t>VP of Product Management at Translucent Computing Inc</w:t>
         <w:br/>
-        <w:t xml:space="preserve">+1 (416) </w:t>
-      </w:r>
-      <w:r>
-        <w:rPr>
-          <w:rFonts w:eastAsia="Arial" w:cs="Arial" w:ascii="Arial" w:hAnsi="Arial"/>
-          <w:sz w:val="12"/>
-          <w:szCs w:val="12"/>
-        </w:rPr>
-        <w:t>XXX</w:t>
-      </w:r>
-      <w:r>
-        <w:rPr>
-          <w:rFonts w:eastAsia="Arial" w:cs="Arial" w:ascii="Arial" w:hAnsi="Arial"/>
-          <w:sz w:val="12"/>
-          <w:szCs w:val="12"/>
-        </w:rPr>
-        <w:t>-</w:t>
-      </w:r>
-      <w:r>
-        <w:rPr>
-          <w:rFonts w:eastAsia="Arial" w:cs="Arial" w:ascii="Arial" w:hAnsi="Arial"/>
-          <w:sz w:val="12"/>
-          <w:szCs w:val="12"/>
-        </w:rPr>
-        <w:t>XXXX</w:t>
-      </w:r>
-      <w:r>
-        <w:rPr>
-          <w:rFonts w:eastAsia="Arial" w:cs="Arial" w:ascii="Arial" w:hAnsi="Arial"/>
-          <w:sz w:val="12"/>
-          <w:szCs w:val="12"/>
-        </w:rPr>
+        <w:t>+1 (416) XXX-XXXX</w:t>
         <w:br/>
         <w:br/>
       </w:r>
@@ -13760,38 +13646,7 @@
         </w:rPr>
         <w:t>VP of Strategy &amp; Product Development at TEKStack Health</w:t>
         <w:br/>
-        <w:t xml:space="preserve">+1 (416) </w:t>
-      </w:r>
-      <w:r>
-        <w:rPr>
-          <w:rFonts w:eastAsia="Arial" w:cs="Arial" w:ascii="Arial" w:hAnsi="Arial"/>
-          <w:sz w:val="12"/>
-          <w:szCs w:val="12"/>
-        </w:rPr>
-        <w:t>XXX</w:t>
-      </w:r>
-      <w:r>
-        <w:rPr>
-          <w:rFonts w:eastAsia="Arial" w:cs="Arial" w:ascii="Arial" w:hAnsi="Arial"/>
-          <w:sz w:val="12"/>
-          <w:szCs w:val="12"/>
-        </w:rPr>
-        <w:t>-</w:t>
-      </w:r>
-      <w:r>
-        <w:rPr>
-          <w:rFonts w:eastAsia="Arial" w:cs="Arial" w:ascii="Arial" w:hAnsi="Arial"/>
-          <w:sz w:val="12"/>
-          <w:szCs w:val="12"/>
-        </w:rPr>
-        <w:t>XXXX</w:t>
-      </w:r>
-      <w:r>
-        <w:rPr>
-          <w:rFonts w:eastAsia="Arial" w:cs="Arial" w:ascii="Arial" w:hAnsi="Arial"/>
-          <w:sz w:val="12"/>
-          <w:szCs w:val="12"/>
-        </w:rPr>
+        <w:t>+1 (416) XXX-XXXX</w:t>
         <w:br/>
         <w:br/>
       </w:r>
@@ -13824,38 +13679,7 @@
         <w:br/>
         <w:t>Previously CEO at Readportal</w:t>
         <w:br/>
-        <w:t xml:space="preserve">+1 (647) </w:t>
-      </w:r>
-      <w:r>
-        <w:rPr>
-          <w:rFonts w:eastAsia="Arial" w:cs="Arial" w:ascii="Arial" w:hAnsi="Arial"/>
-          <w:sz w:val="12"/>
-          <w:szCs w:val="12"/>
-        </w:rPr>
-        <w:t>XXX</w:t>
-      </w:r>
-      <w:r>
-        <w:rPr>
-          <w:rFonts w:eastAsia="Arial" w:cs="Arial" w:ascii="Arial" w:hAnsi="Arial"/>
-          <w:sz w:val="12"/>
-          <w:szCs w:val="12"/>
-        </w:rPr>
-        <w:t>-</w:t>
-      </w:r>
-      <w:r>
-        <w:rPr>
-          <w:rFonts w:eastAsia="Arial" w:cs="Arial" w:ascii="Arial" w:hAnsi="Arial"/>
-          <w:sz w:val="12"/>
-          <w:szCs w:val="12"/>
-        </w:rPr>
-        <w:t>XXXX</w:t>
-      </w:r>
-      <w:r>
-        <w:rPr>
-          <w:rFonts w:eastAsia="Arial" w:cs="Arial" w:ascii="Arial" w:hAnsi="Arial"/>
-          <w:sz w:val="12"/>
-          <w:szCs w:val="12"/>
-        </w:rPr>
+        <w:t>+1 (647) XXX-XXXX</w:t>
         <w:br/>
         <w:br/>
       </w:r>
@@ -13886,31 +13710,7 @@
         </w:rPr>
         <w:t>Previously Product Manager at Readyportal</w:t>
         <w:br/>
-        <w:t xml:space="preserve">+1 (647) </w:t>
-      </w:r>
-      <w:r>
-        <w:rPr>
-          <w:rFonts w:eastAsia="Arial" w:cs="Arial" w:ascii="Arial" w:hAnsi="Arial"/>
-          <w:sz w:val="12"/>
-          <w:szCs w:val="12"/>
-        </w:rPr>
-        <w:t>XXX</w:t>
-      </w:r>
-      <w:r>
-        <w:rPr>
-          <w:rFonts w:eastAsia="Arial" w:cs="Arial" w:ascii="Arial" w:hAnsi="Arial"/>
-          <w:sz w:val="12"/>
-          <w:szCs w:val="12"/>
-        </w:rPr>
-        <w:t>-</w:t>
-      </w:r>
-      <w:r>
-        <w:rPr>
-          <w:rFonts w:eastAsia="Arial" w:cs="Arial" w:ascii="Arial" w:hAnsi="Arial"/>
-          <w:sz w:val="12"/>
-          <w:szCs w:val="12"/>
-        </w:rPr>
-        <w:t>XXXX</w:t>
+        <w:t>+1 (647) XXX-XXXX</w:t>
       </w:r>
     </w:p>
     <w:p>
@@ -13955,38 +13755,7 @@
         <w:br/>
         <w:t>Previously Program Manager at Cyclone Manufacturing</w:t>
         <w:br/>
-        <w:t xml:space="preserve">+1 (647) </w:t>
-      </w:r>
-      <w:r>
-        <w:rPr>
-          <w:rFonts w:eastAsia="Arial" w:cs="Arial" w:ascii="Arial" w:hAnsi="Arial"/>
-          <w:sz w:val="12"/>
-          <w:szCs w:val="12"/>
-        </w:rPr>
-        <w:t>XXX</w:t>
-      </w:r>
-      <w:r>
-        <w:rPr>
-          <w:rFonts w:eastAsia="Arial" w:cs="Arial" w:ascii="Arial" w:hAnsi="Arial"/>
-          <w:sz w:val="12"/>
-          <w:szCs w:val="12"/>
-        </w:rPr>
-        <w:t>-</w:t>
-      </w:r>
-      <w:r>
-        <w:rPr>
-          <w:rFonts w:eastAsia="Arial" w:cs="Arial" w:ascii="Arial" w:hAnsi="Arial"/>
-          <w:sz w:val="12"/>
-          <w:szCs w:val="12"/>
-        </w:rPr>
-        <w:t>XXXX</w:t>
-      </w:r>
-      <w:r>
-        <w:rPr>
-          <w:rFonts w:eastAsia="Arial" w:cs="Arial" w:ascii="Arial" w:hAnsi="Arial"/>
-          <w:sz w:val="12"/>
-          <w:szCs w:val="12"/>
-        </w:rPr>
+        <w:t>+1 (647) XXX-XXXX</w:t>
         <w:br/>
         <w:br/>
         <w:br/>

</xml_diff>